<commit_message>
docs: updating pt-br resume
</commit_message>
<xml_diff>
--- a/public/curriculo.docx
+++ b/public/curriculo.docx
@@ -77,7 +77,6 @@
         </w:rPr>
         <w:t xml:space="preserve">Um desenvolvedor </w:t>
       </w:r>
-      <w:proofErr w:type="spellStart"/>
       <w:r>
         <w:rPr>
           <w:rFonts w:ascii="Arial" w:eastAsia="Arial" w:hAnsi="Arial" w:cs="Arial"/>
@@ -99,7 +98,6 @@
         </w:rPr>
         <w:t>ullstack</w:t>
       </w:r>
-      <w:proofErr w:type="spellEnd"/>
       <w:r>
         <w:rPr>
           <w:rFonts w:ascii="Arial" w:eastAsia="Arial" w:hAnsi="Arial" w:cs="Arial"/>
@@ -129,9 +127,38 @@
           <w:sz w:val="24"/>
           <w:szCs w:val="24"/>
         </w:rPr>
+        <w:t xml:space="preserve"> TypeScript</w:t>
+      </w:r>
+      <w:r>
+        <w:rPr>
+          <w:rFonts w:ascii="Arial" w:eastAsia="Arial" w:hAnsi="Arial" w:cs="Arial"/>
+          <w:i/>
+          <w:iCs/>
+          <w:sz w:val="24"/>
+          <w:szCs w:val="24"/>
+        </w:rPr>
+        <w:t xml:space="preserve"> e que é</w:t>
+      </w:r>
+      <w:r>
+        <w:rPr>
+          <w:rFonts w:ascii="Arial" w:eastAsia="Arial" w:hAnsi="Arial" w:cs="Arial"/>
+          <w:i/>
+          <w:iCs/>
+          <w:sz w:val="24"/>
+          <w:szCs w:val="24"/>
+        </w:rPr>
         <w:t xml:space="preserve"> </w:t>
       </w:r>
-      <w:proofErr w:type="spellStart"/>
+      <w:r>
+        <w:rPr>
+          <w:rFonts w:ascii="Arial" w:eastAsia="Arial" w:hAnsi="Arial" w:cs="Arial"/>
+          <w:i/>
+          <w:iCs/>
+          <w:sz w:val="24"/>
+          <w:szCs w:val="24"/>
+        </w:rPr>
+        <w:t>entusiasta do</w:t>
+      </w:r>
       <w:r>
         <w:rPr>
           <w:rFonts w:ascii="Arial" w:eastAsia="Arial" w:hAnsi="Arial" w:cs="Arial"/>
@@ -141,63 +168,8 @@
           <w:sz w:val="24"/>
           <w:szCs w:val="24"/>
         </w:rPr>
-        <w:t>TypeScript</w:t>
-      </w:r>
-      <w:proofErr w:type="spellEnd"/>
-      <w:r>
-        <w:rPr>
-          <w:rFonts w:ascii="Arial" w:eastAsia="Arial" w:hAnsi="Arial" w:cs="Arial"/>
-          <w:i/>
-          <w:iCs/>
-          <w:sz w:val="24"/>
-          <w:szCs w:val="24"/>
-        </w:rPr>
-        <w:t xml:space="preserve"> e que é</w:t>
-      </w:r>
-      <w:r>
-        <w:rPr>
-          <w:rFonts w:ascii="Arial" w:eastAsia="Arial" w:hAnsi="Arial" w:cs="Arial"/>
-          <w:i/>
-          <w:iCs/>
-          <w:sz w:val="24"/>
-          <w:szCs w:val="24"/>
-        </w:rPr>
-        <w:t xml:space="preserve"> </w:t>
-      </w:r>
-      <w:r>
-        <w:rPr>
-          <w:rFonts w:ascii="Arial" w:eastAsia="Arial" w:hAnsi="Arial" w:cs="Arial"/>
-          <w:i/>
-          <w:iCs/>
-          <w:sz w:val="24"/>
-          <w:szCs w:val="24"/>
-        </w:rPr>
-        <w:t>entusiasta do</w:t>
-      </w:r>
-      <w:r>
-        <w:rPr>
-          <w:rFonts w:ascii="Arial" w:eastAsia="Arial" w:hAnsi="Arial" w:cs="Arial"/>
-          <w:i/>
-          <w:iCs/>
-          <w:color w:val="EB513B"/>
-          <w:sz w:val="24"/>
-          <w:szCs w:val="24"/>
-        </w:rPr>
-        <w:t xml:space="preserve"> </w:t>
-      </w:r>
-      <w:proofErr w:type="spellStart"/>
-      <w:r>
-        <w:rPr>
-          <w:rFonts w:ascii="Arial" w:eastAsia="Arial" w:hAnsi="Arial" w:cs="Arial"/>
-          <w:i/>
-          <w:iCs/>
-          <w:color w:val="EB513B"/>
-          <w:sz w:val="24"/>
-          <w:szCs w:val="24"/>
-        </w:rPr>
-        <w:t>Next.js</w:t>
-      </w:r>
-      <w:proofErr w:type="spellEnd"/>
+        <w:t xml:space="preserve"> Next.js</w:t>
+      </w:r>
       <w:r>
         <w:rPr>
           <w:rFonts w:ascii="Arial" w:eastAsia="Arial" w:hAnsi="Arial" w:cs="Arial"/>
@@ -322,7 +294,6 @@
         <w:t xml:space="preserve"> </w:t>
       </w:r>
       <w:hyperlink r:id="rId6">
-        <w:proofErr w:type="spellStart"/>
         <w:r>
           <w:rPr>
             <w:rFonts w:ascii="Arial" w:eastAsia="Arial" w:hAnsi="Arial" w:cs="Arial"/>
@@ -333,7 +304,6 @@
           </w:rPr>
           <w:t>React.js</w:t>
         </w:r>
-        <w:proofErr w:type="spellEnd"/>
         <w:r>
           <w:rPr>
             <w:rFonts w:ascii="Arial" w:eastAsia="Arial" w:hAnsi="Arial" w:cs="Arial"/>
@@ -353,7 +323,6 @@
         </w:r>
       </w:hyperlink>
       <w:hyperlink r:id="rId7">
-        <w:proofErr w:type="spellStart"/>
         <w:r>
           <w:rPr>
             <w:rFonts w:ascii="Arial" w:eastAsia="Arial" w:hAnsi="Arial" w:cs="Arial"/>
@@ -364,7 +333,6 @@
           </w:rPr>
           <w:t>Next.js</w:t>
         </w:r>
-        <w:proofErr w:type="spellEnd"/>
         <w:r>
           <w:rPr>
             <w:rFonts w:ascii="Arial" w:eastAsia="Arial" w:hAnsi="Arial" w:cs="Arial"/>
@@ -392,7 +360,6 @@
         <w:t xml:space="preserve"> </w:t>
       </w:r>
       <w:hyperlink r:id="rId8">
-        <w:proofErr w:type="spellStart"/>
         <w:r>
           <w:rPr>
             <w:rFonts w:ascii="Arial" w:eastAsia="Arial" w:hAnsi="Arial" w:cs="Arial"/>
@@ -403,7 +370,6 @@
           </w:rPr>
           <w:t>Node.js</w:t>
         </w:r>
-        <w:proofErr w:type="spellEnd"/>
         <w:r>
           <w:rPr>
             <w:rFonts w:ascii="Arial" w:eastAsia="Arial" w:hAnsi="Arial" w:cs="Arial"/>
@@ -431,7 +397,6 @@
         <w:t xml:space="preserve"> </w:t>
       </w:r>
       <w:hyperlink r:id="rId9">
-        <w:proofErr w:type="spellStart"/>
         <w:r>
           <w:rPr>
             <w:rFonts w:ascii="Arial" w:eastAsia="Arial" w:hAnsi="Arial" w:cs="Arial"/>
@@ -442,7 +407,6 @@
           </w:rPr>
           <w:t>Ignite</w:t>
         </w:r>
-        <w:proofErr w:type="spellEnd"/>
         <w:r>
           <w:rPr>
             <w:rFonts w:ascii="Arial" w:eastAsia="Arial" w:hAnsi="Arial" w:cs="Arial"/>
@@ -461,7 +425,6 @@
         <w:t xml:space="preserve">da </w:t>
       </w:r>
       <w:hyperlink r:id="rId10">
-        <w:proofErr w:type="spellStart"/>
         <w:r>
           <w:rPr>
             <w:rFonts w:ascii="Arial" w:eastAsia="Arial" w:hAnsi="Arial" w:cs="Arial"/>
@@ -472,7 +435,6 @@
           </w:rPr>
           <w:t>Rocketseat</w:t>
         </w:r>
-        <w:proofErr w:type="spellEnd"/>
         <w:r>
           <w:rPr>
             <w:rFonts w:ascii="Arial" w:eastAsia="Arial" w:hAnsi="Arial" w:cs="Arial"/>
@@ -546,29 +508,7 @@
             <w:szCs w:val="24"/>
             <w:u w:val="single"/>
           </w:rPr>
-          <w:t xml:space="preserve">Do </w:t>
-        </w:r>
-        <w:proofErr w:type="spellStart"/>
-        <w:r>
-          <w:rPr>
-            <w:rFonts w:ascii="Arial" w:eastAsia="Arial" w:hAnsi="Arial" w:cs="Arial"/>
-            <w:color w:val="EB513B"/>
-            <w:sz w:val="24"/>
-            <w:szCs w:val="24"/>
-            <w:u w:val="single"/>
-          </w:rPr>
-          <w:t>While</w:t>
-        </w:r>
-        <w:proofErr w:type="spellEnd"/>
-        <w:r>
-          <w:rPr>
-            <w:rFonts w:ascii="Arial" w:eastAsia="Arial" w:hAnsi="Arial" w:cs="Arial"/>
-            <w:color w:val="EB513B"/>
-            <w:sz w:val="24"/>
-            <w:szCs w:val="24"/>
-            <w:u w:val="single"/>
-          </w:rPr>
-          <w:t xml:space="preserve"> 2021</w:t>
+          <w:t>Do While 2021</w:t>
         </w:r>
       </w:hyperlink>
       <w:r>
@@ -692,7 +632,6 @@
         <w:t xml:space="preserve"> </w:t>
       </w:r>
       <w:hyperlink r:id="rId12">
-        <w:proofErr w:type="spellStart"/>
         <w:r>
           <w:rPr>
             <w:rFonts w:ascii="Arial" w:eastAsia="Arial" w:hAnsi="Arial" w:cs="Arial"/>
@@ -703,7 +642,6 @@
           </w:rPr>
           <w:t>Next.js</w:t>
         </w:r>
-        <w:proofErr w:type="spellEnd"/>
       </w:hyperlink>
       <w:r>
         <w:rPr>
@@ -1328,6 +1266,7 @@
         </w:rPr>
         <w:t xml:space="preserve"> – </w:t>
       </w:r>
+      <w:proofErr w:type="gramStart"/>
       <w:r>
         <w:rPr>
           <w:rFonts w:ascii="Arial" w:eastAsia="Arial" w:hAnsi="Arial" w:cs="Arial"/>
@@ -1344,7 +1283,17 @@
           <w:sz w:val="24"/>
           <w:szCs w:val="24"/>
         </w:rPr>
-        <w:t>. 2022;</w:t>
+        <w:t>.</w:t>
+      </w:r>
+      <w:proofErr w:type="gramEnd"/>
+      <w:r>
+        <w:rPr>
+          <w:rFonts w:ascii="Arial" w:eastAsia="Arial" w:hAnsi="Arial" w:cs="Arial"/>
+          <w:color w:val="000000"/>
+          <w:sz w:val="24"/>
+          <w:szCs w:val="24"/>
+        </w:rPr>
+        <w:t xml:space="preserve"> 2022;</w:t>
       </w:r>
     </w:p>
     <w:p>
@@ -1374,29 +1323,7 @@
             <w:szCs w:val="24"/>
             <w:u w:val="single"/>
           </w:rPr>
-          <w:t xml:space="preserve">Do </w:t>
-        </w:r>
-        <w:proofErr w:type="spellStart"/>
-        <w:r>
-          <w:rPr>
-            <w:rFonts w:ascii="Arial" w:eastAsia="Arial" w:hAnsi="Arial" w:cs="Arial"/>
-            <w:color w:val="EB513B"/>
-            <w:sz w:val="24"/>
-            <w:szCs w:val="24"/>
-            <w:u w:val="single"/>
-          </w:rPr>
-          <w:t>While</w:t>
-        </w:r>
-        <w:proofErr w:type="spellEnd"/>
-        <w:r>
-          <w:rPr>
-            <w:rFonts w:ascii="Arial" w:eastAsia="Arial" w:hAnsi="Arial" w:cs="Arial"/>
-            <w:color w:val="EB513B"/>
-            <w:sz w:val="24"/>
-            <w:szCs w:val="24"/>
-            <w:u w:val="single"/>
-          </w:rPr>
-          <w:t xml:space="preserve"> 2021</w:t>
+          <w:t>Do While 2021</w:t>
         </w:r>
         <w:r>
           <w:rPr>
@@ -1415,9 +1342,9 @@
           <w:sz w:val="24"/>
           <w:szCs w:val="24"/>
         </w:rPr>
-        <w:t xml:space="preserve">– </w:t>
-      </w:r>
-      <w:proofErr w:type="spellStart"/>
+        <w:t xml:space="preserve">– Rocketseat – </w:t>
+      </w:r>
+      <w:proofErr w:type="gramStart"/>
       <w:r>
         <w:rPr>
           <w:rFonts w:ascii="Arial" w:eastAsia="Arial" w:hAnsi="Arial" w:cs="Arial"/>
@@ -1425,9 +1352,9 @@
           <w:sz w:val="24"/>
           <w:szCs w:val="24"/>
         </w:rPr>
-        <w:t>Rocketseat</w:t>
-      </w:r>
-      <w:proofErr w:type="spellEnd"/>
+        <w:t>Jan.</w:t>
+      </w:r>
+      <w:proofErr w:type="gramEnd"/>
       <w:r>
         <w:rPr>
           <w:rFonts w:ascii="Arial" w:eastAsia="Arial" w:hAnsi="Arial" w:cs="Arial"/>
@@ -1435,7 +1362,7 @@
           <w:sz w:val="24"/>
           <w:szCs w:val="24"/>
         </w:rPr>
-        <w:t xml:space="preserve"> – Jan. 2022;</w:t>
+        <w:t xml:space="preserve"> 2022;</w:t>
       </w:r>
     </w:p>
     <w:p>
@@ -1454,6 +1381,7 @@
           <w:sz w:val="24"/>
           <w:szCs w:val="24"/>
           <w:u w:val="single"/>
+          <w:lang w:val="en-US"/>
         </w:rPr>
       </w:pPr>
       <w:hyperlink r:id="rId15">
@@ -1464,8 +1392,31 @@
             <w:sz w:val="24"/>
             <w:szCs w:val="24"/>
             <w:u w:val="single"/>
-          </w:rPr>
-          <w:t>Ignite: React.js</w:t>
+            <w:lang w:val="en-US"/>
+          </w:rPr>
+          <w:t>Ignite</w:t>
+        </w:r>
+        <w:r>
+          <w:rPr>
+            <w:rFonts w:ascii="Arial" w:eastAsia="Arial" w:hAnsi="Arial" w:cs="Arial"/>
+            <w:color w:val="EB513B"/>
+            <w:sz w:val="24"/>
+            <w:szCs w:val="24"/>
+            <w:u w:val="single"/>
+            <w:lang w:val="en-US"/>
+          </w:rPr>
+          <w:t xml:space="preserve"> -</w:t>
+        </w:r>
+        <w:r>
+          <w:rPr>
+            <w:rFonts w:ascii="Arial" w:eastAsia="Arial" w:hAnsi="Arial" w:cs="Arial"/>
+            <w:color w:val="EB513B"/>
+            <w:sz w:val="24"/>
+            <w:szCs w:val="24"/>
+            <w:u w:val="single"/>
+            <w:lang w:val="en-US"/>
+          </w:rPr>
+          <w:t xml:space="preserve"> React.js</w:t>
         </w:r>
         <w:r>
           <w:rPr>
@@ -1473,6 +1424,7 @@
             <w:color w:val="000000"/>
             <w:sz w:val="24"/>
             <w:szCs w:val="24"/>
+            <w:lang w:val="en-US"/>
           </w:rPr>
           <w:t xml:space="preserve"> </w:t>
         </w:r>
@@ -1483,9 +1435,22 @@
           <w:color w:val="000000"/>
           <w:sz w:val="24"/>
           <w:szCs w:val="24"/>
-        </w:rPr>
-        <w:t>– Rocketseat – Dez. 2021;</w:t>
-      </w:r>
+          <w:lang w:val="en-US"/>
+        </w:rPr>
+        <w:t xml:space="preserve">– Rocketseat – Dez. </w:t>
+      </w:r>
+      <w:proofErr w:type="gramStart"/>
+      <w:r>
+        <w:rPr>
+          <w:rFonts w:ascii="Arial" w:eastAsia="Arial" w:hAnsi="Arial" w:cs="Arial"/>
+          <w:color w:val="000000"/>
+          <w:sz w:val="24"/>
+          <w:szCs w:val="24"/>
+          <w:lang w:val="en-US"/>
+        </w:rPr>
+        <w:t>2021;</w:t>
+      </w:r>
+      <w:proofErr w:type="gramEnd"/>
     </w:p>
     <w:p>
       <w:pPr>
@@ -1503,6 +1468,7 @@
           <w:sz w:val="24"/>
           <w:szCs w:val="24"/>
           <w:u w:val="single"/>
+          <w:lang w:val="en-US"/>
         </w:rPr>
       </w:pPr>
       <w:hyperlink r:id="rId16">
@@ -1513,6 +1479,7 @@
             <w:sz w:val="24"/>
             <w:szCs w:val="24"/>
             <w:u w:val="single"/>
+            <w:lang w:val="en-US"/>
           </w:rPr>
           <w:t>IoT</w:t>
         </w:r>
@@ -1522,6 +1489,7 @@
             <w:color w:val="000000"/>
             <w:sz w:val="24"/>
             <w:szCs w:val="24"/>
+            <w:lang w:val="en-US"/>
           </w:rPr>
           <w:t xml:space="preserve"> </w:t>
         </w:r>
@@ -1532,9 +1500,22 @@
           <w:color w:val="000000"/>
           <w:sz w:val="24"/>
           <w:szCs w:val="24"/>
-        </w:rPr>
-        <w:t>– Cisco Network Academy – Dez. 2020;</w:t>
-      </w:r>
+          <w:lang w:val="en-US"/>
+        </w:rPr>
+        <w:t xml:space="preserve">– Cisco Network Academy – Dez. </w:t>
+      </w:r>
+      <w:proofErr w:type="gramStart"/>
+      <w:r>
+        <w:rPr>
+          <w:rFonts w:ascii="Arial" w:eastAsia="Arial" w:hAnsi="Arial" w:cs="Arial"/>
+          <w:color w:val="000000"/>
+          <w:sz w:val="24"/>
+          <w:szCs w:val="24"/>
+          <w:lang w:val="en-US"/>
+        </w:rPr>
+        <w:t>2020;</w:t>
+      </w:r>
+      <w:proofErr w:type="gramEnd"/>
     </w:p>
     <w:p>
       <w:pPr>
@@ -1640,7 +1621,7 @@
           <w:szCs w:val="20"/>
         </w:rPr>
         <w:drawing>
-          <wp:anchor distT="0" distB="0" distL="114300" distR="114300" simplePos="0" relativeHeight="251657728" behindDoc="1" locked="0" layoutInCell="0" allowOverlap="1">
+          <wp:anchor distT="0" distB="0" distL="114300" distR="114300" simplePos="0" relativeHeight="251657728" behindDoc="1" locked="0" layoutInCell="0" allowOverlap="1" wp14:anchorId="6A110BAD" wp14:editId="2AF9D68C">
             <wp:simplePos x="0" y="0"/>
             <wp:positionH relativeFrom="column">
               <wp:posOffset>165735</wp:posOffset>

</xml_diff>